<commit_message>
Updated Blink and created Potentiometer Sushi
</commit_message>
<xml_diff>
--- a/Arduino-Blink.docx
+++ b/Arduino-Blink.docx
@@ -6,7 +6,12 @@
       <w:pPr>
         <w:pStyle w:val="SushiNormal"/>
         <w:ind w:left="-288"/>
+        <w:rPr>
+          <w:rStyle w:val="Hyperlink"/>
+        </w:rPr>
       </w:pPr>
+      <w:bookmarkStart w:id="0" w:name="_GoBack"/>
+      <w:bookmarkEnd w:id="0"/>
       <w:r>
         <w:rPr>
           <w:rStyle w:val="SushiSectionNumber"/>
@@ -17,20 +22,17 @@
         <w:t xml:space="preserve"> </w:t>
       </w:r>
       <w:r>
-        <w:t>Before using your Arduino you need to download software and drives from the Arduino web site</w:t>
-      </w:r>
-    </w:p>
-    <w:p>
-      <w:pPr>
-        <w:pStyle w:val="SushiNormal"/>
-        <w:rPr>
-          <w:rStyle w:val="SushiSectionNumber"/>
-          <w:rFonts w:ascii="Arial" w:eastAsia="Arial" w:hAnsi="Arial" w:cs="Arial"/>
-          <w:color w:val="000000" w:themeColor="text1"/>
-          <w:sz w:val="24"/>
-          <w:shd w:val="clear" w:color="auto" w:fill="auto"/>
-        </w:rPr>
-      </w:pPr>
+        <w:t>Before using your Arduino you need to download software and drive</w:t>
+      </w:r>
+      <w:r>
+        <w:t>r</w:t>
+      </w:r>
+      <w:r>
+        <w:t>s from the Arduino web site</w:t>
+      </w:r>
+      <w:r>
+        <w:t xml:space="preserve"> </w:t>
+      </w:r>
       <w:hyperlink r:id="rId7" w:history="1">
         <w:r>
           <w:rPr>
@@ -39,6 +41,77 @@
           <w:t>https://www.arduino.cc/en/Main/Software</w:t>
         </w:r>
       </w:hyperlink>
+      <w:r>
+        <w:rPr>
+          <w:rStyle w:val="Hyperlink"/>
+        </w:rPr>
+        <w:t xml:space="preserve">. </w:t>
+      </w:r>
+    </w:p>
+    <w:p>
+      <w:pPr>
+        <w:pStyle w:val="SushiNormal"/>
+        <w:ind w:left="-284"/>
+        <w:rPr>
+          <w:rStyle w:val="SushiSectionNumber"/>
+          <w:rFonts w:ascii="Arial" w:eastAsia="Arial" w:hAnsi="Arial" w:cs="Arial"/>
+          <w:i/>
+          <w:color w:val="000000" w:themeColor="text1"/>
+          <w:sz w:val="24"/>
+          <w:shd w:val="clear" w:color="auto" w:fill="auto"/>
+        </w:rPr>
+      </w:pPr>
+      <w:r>
+        <w:rPr>
+          <w:rStyle w:val="SushiSectionNumber"/>
+          <w:rFonts w:ascii="Arial" w:eastAsia="Arial" w:hAnsi="Arial" w:cs="Arial"/>
+          <w:i/>
+          <w:color w:val="000000" w:themeColor="text1"/>
+          <w:sz w:val="24"/>
+          <w:shd w:val="clear" w:color="auto" w:fill="auto"/>
+        </w:rPr>
+        <w:t xml:space="preserve">Depending on the Arduino model you are using you may need to install additional FTDI or CH340 drivers. </w:t>
+      </w:r>
+      <w:r>
+        <w:rPr>
+          <w:rStyle w:val="SushiSectionNumber"/>
+          <w:rFonts w:ascii="Arial" w:eastAsia="Arial" w:hAnsi="Arial" w:cs="Arial"/>
+          <w:i/>
+          <w:color w:val="000000" w:themeColor="text1"/>
+          <w:sz w:val="24"/>
+          <w:shd w:val="clear" w:color="auto" w:fill="auto"/>
+        </w:rPr>
+        <w:t xml:space="preserve">Follow the Windows installation instructions </w:t>
+      </w:r>
+    </w:p>
+    <w:p>
+      <w:pPr>
+        <w:pStyle w:val="SushiNormal"/>
+        <w:ind w:left="-284"/>
+      </w:pPr>
+      <w:hyperlink r:id="rId8" w:anchor="toc4" w:history="1">
+        <w:r>
+          <w:rPr>
+            <w:rStyle w:val="Hyperlink"/>
+          </w:rPr>
+          <w:t>https://www.arduino.cc/en/Guide/Windows#toc4</w:t>
+        </w:r>
+      </w:hyperlink>
+    </w:p>
+    <w:p>
+      <w:pPr>
+        <w:pStyle w:val="SushiNormal"/>
+        <w:ind w:left="-288"/>
+        <w:rPr>
+          <w:rStyle w:val="SushiSectionNumber"/>
+          <w:rFonts w:ascii="Arial" w:eastAsia="Arial" w:hAnsi="Arial" w:cs="Arial"/>
+          <w:i/>
+          <w:color w:val="0563C1" w:themeColor="hyperlink"/>
+          <w:sz w:val="24"/>
+          <w:u w:val="single"/>
+          <w:shd w:val="clear" w:color="auto" w:fill="auto"/>
+        </w:rPr>
+      </w:pPr>
     </w:p>
     <w:p>
       <w:pPr>
@@ -85,7 +158,7 @@
                     </pic:cNvPicPr>
                   </pic:nvPicPr>
                   <pic:blipFill>
-                    <a:blip r:embed="rId8">
+                    <a:blip r:embed="rId9">
                       <a:extLst>
                         <a:ext uri="{28A0092B-C50C-407E-A947-70E740481C1C}">
                           <a14:useLocalDpi xmlns:a14="http://schemas.microsoft.com/office/drawing/2010/main" val="0"/>
@@ -139,7 +212,7 @@
                     </pic:cNvPicPr>
                   </pic:nvPicPr>
                   <pic:blipFill>
-                    <a:blip r:embed="rId9">
+                    <a:blip r:embed="rId10">
                       <a:extLst>
                         <a:ext uri="{28A0092B-C50C-407E-A947-70E740481C1C}">
                           <a14:useLocalDpi xmlns:a14="http://schemas.microsoft.com/office/drawing/2010/main" val="0"/>
@@ -192,6 +265,9 @@
       <w:r>
         <w:t xml:space="preserve"> Now we can make a simple circuit using the Arduino</w:t>
       </w:r>
+      <w:r>
+        <w:t xml:space="preserve"> and a breadboard. The sample Arduino program expects an LED on to be wired on Pin 13.</w:t>
+      </w:r>
     </w:p>
     <w:p>
       <w:pPr>
@@ -228,7 +304,7 @@
             <wp:extent cx="3009265" cy="1510030"/>
             <wp:effectExtent l="0" t="0" r="635" b="0"/>
             <wp:docPr id="42" name="Picture 42" descr="Image result for Arduino and lead picture">
-              <a:hlinkClick xmlns:a="http://schemas.openxmlformats.org/drawingml/2006/main" r:id="rId10"/>
+              <a:hlinkClick xmlns:a="http://schemas.openxmlformats.org/drawingml/2006/main" r:id="rId11"/>
             </wp:docPr>
             <wp:cNvGraphicFramePr>
               <a:graphicFrameLocks xmlns:a="http://schemas.openxmlformats.org/drawingml/2006/main" noChangeAspect="1"/>
@@ -238,14 +314,14 @@
                 <pic:pic xmlns:pic="http://schemas.openxmlformats.org/drawingml/2006/picture">
                   <pic:nvPicPr>
                     <pic:cNvPr id="0" name="Picture 41" descr="Image result for Arduino and lead picture">
-                      <a:hlinkClick r:id="rId10"/>
+                      <a:hlinkClick r:id="rId11"/>
                     </pic:cNvPr>
                     <pic:cNvPicPr>
                       <a:picLocks noChangeAspect="1" noChangeArrowheads="1"/>
                     </pic:cNvPicPr>
                   </pic:nvPicPr>
                   <pic:blipFill>
-                    <a:blip r:embed="rId11">
+                    <a:blip r:embed="rId12">
                       <a:extLst>
                         <a:ext uri="{28A0092B-C50C-407E-A947-70E740481C1C}">
                           <a14:useLocalDpi xmlns:a14="http://schemas.microsoft.com/office/drawing/2010/main" val="0"/>
@@ -313,7 +389,34 @@
         <w:t>4</w:t>
       </w:r>
       <w:r>
-        <w:t xml:space="preserve"> Now we can make a simple program to make the LED Blink</w:t>
+        <w:t xml:space="preserve"> Now we can take a look at</w:t>
+      </w:r>
+      <w:r>
+        <w:t xml:space="preserve"> a simple program to make the LED Blink</w:t>
+      </w:r>
+      <w:r>
+        <w:t>.</w:t>
+      </w:r>
+      <w:r>
+        <w:t xml:space="preserve"> For the Arduino programs are called Sketches.</w:t>
+      </w:r>
+      <w:r>
+        <w:t xml:space="preserve"> Open up the Arduino software and use</w:t>
+      </w:r>
+      <w:r>
+        <w:t xml:space="preserve"> the Open Icon to look at the sketch </w:t>
+      </w:r>
+      <w:r>
+        <w:t>Blink</w:t>
+      </w:r>
+      <w:r>
+        <w:t xml:space="preserve"> </w:t>
+      </w:r>
+      <w:r>
+        <w:t xml:space="preserve">in </w:t>
+      </w:r>
+      <w:r>
+        <w:t>the examples folder</w:t>
       </w:r>
     </w:p>
     <w:p>
@@ -337,7 +440,7 @@
             <wp:extent cx="5893219" cy="6660107"/>
             <wp:effectExtent l="0" t="0" r="0" b="7620"/>
             <wp:docPr id="45" name="Picture 45" descr="http://www.robotshop.com/blog/en/files/arduino-blink-led-basic-code.jpg">
-              <a:hlinkClick xmlns:a="http://schemas.openxmlformats.org/drawingml/2006/main" r:id="rId12"/>
+              <a:hlinkClick xmlns:a="http://schemas.openxmlformats.org/drawingml/2006/main" r:id="rId13"/>
             </wp:docPr>
             <wp:cNvGraphicFramePr>
               <a:graphicFrameLocks xmlns:a="http://schemas.openxmlformats.org/drawingml/2006/main" noChangeAspect="1"/>
@@ -347,14 +450,14 @@
                 <pic:pic xmlns:pic="http://schemas.openxmlformats.org/drawingml/2006/picture">
                   <pic:nvPicPr>
                     <pic:cNvPr id="0" name="irc_mi" descr="http://www.robotshop.com/blog/en/files/arduino-blink-led-basic-code.jpg">
-                      <a:hlinkClick r:id="rId12"/>
+                      <a:hlinkClick r:id="rId13"/>
                     </pic:cNvPr>
                     <pic:cNvPicPr>
                       <a:picLocks noChangeAspect="1" noChangeArrowheads="1"/>
                     </pic:cNvPicPr>
                   </pic:nvPicPr>
                   <pic:blipFill>
-                    <a:blip r:embed="rId13">
+                    <a:blip r:embed="rId14">
                       <a:extLst>
                         <a:ext uri="{28A0092B-C50C-407E-A947-70E740481C1C}">
                           <a14:useLocalDpi xmlns:a14="http://schemas.microsoft.com/office/drawing/2010/main" val="0"/>
@@ -386,9 +489,137 @@
         </w:drawing>
       </w:r>
     </w:p>
+    <w:p>
+      <w:pPr>
+        <w:pStyle w:val="SushiNormal"/>
+        <w:ind w:left="-284"/>
+      </w:pPr>
+    </w:p>
+    <w:p>
+      <w:pPr>
+        <w:pStyle w:val="SushiNormal"/>
+        <w:ind w:left="-284"/>
+      </w:pPr>
+      <w:r>
+        <w:rPr>
+          <w:rStyle w:val="SushiSectionNumber"/>
+        </w:rPr>
+        <w:t>5</w:t>
+      </w:r>
+      <w:r>
+        <w:t xml:space="preserve"> Now we can select the correct board and serial port to which your Arduino is attached, your port should be visible under the Tools | Port menu.</w:t>
+      </w:r>
+    </w:p>
+    <w:p>
+      <w:pPr>
+        <w:pStyle w:val="SushiNormal"/>
+        <w:ind w:left="-284"/>
+      </w:pPr>
+    </w:p>
+    <w:p>
+      <w:pPr>
+        <w:pStyle w:val="SushiNormal"/>
+        <w:ind w:left="-284"/>
+      </w:pPr>
+      <w:r>
+        <w:rPr>
+          <w:rStyle w:val="SushiSectionNumber"/>
+        </w:rPr>
+        <w:t>6</w:t>
+      </w:r>
+      <w:r>
+        <w:t xml:space="preserve"> Now click the Upload icon to load the program to the Arduino. You will see the RX and TX lights on the Arduino flicker and a confirmation message. A few seconds later you should see your program in action!</w:t>
+      </w:r>
+    </w:p>
+    <w:p>
+      <w:pPr>
+        <w:pStyle w:val="SushiNormal"/>
+        <w:ind w:left="-284"/>
+      </w:pPr>
+    </w:p>
+    <w:p>
+      <w:pPr>
+        <w:pStyle w:val="SushiNormal"/>
+        <w:ind w:left="-284"/>
+      </w:pPr>
+    </w:p>
+    <w:p>
+      <w:pPr>
+        <w:pStyle w:val="SushiNormal"/>
+        <w:ind w:left="-284"/>
+      </w:pPr>
+      <w:r>
+        <w:t>For more information and additional lessons try the following useful links:</w:t>
+      </w:r>
+    </w:p>
+    <w:p>
+      <w:pPr>
+        <w:pStyle w:val="SushiNormal"/>
+      </w:pPr>
+    </w:p>
+    <w:p>
+      <w:pPr>
+        <w:pStyle w:val="SushiNormal"/>
+        <w:ind w:left="-284"/>
+      </w:pPr>
+      <w:hyperlink r:id="rId15" w:anchor="toc4" w:history="1">
+        <w:r>
+          <w:rPr>
+            <w:rStyle w:val="Hyperlink"/>
+          </w:rPr>
+          <w:t>https://www.arduino.cc/en/Guide/Windows#toc4</w:t>
+        </w:r>
+      </w:hyperlink>
+    </w:p>
+    <w:p>
+      <w:pPr>
+        <w:pStyle w:val="SushiNormal"/>
+        <w:ind w:left="-284"/>
+      </w:pPr>
+      <w:hyperlink r:id="rId16" w:history="1">
+        <w:r>
+          <w:rPr>
+            <w:rStyle w:val="Hyperlink"/>
+          </w:rPr>
+          <w:t>http://www.robotshop.com/blog/en/arduino-5-minute-tutorials-lesson-2-basic-code-blink-led-2-3639</w:t>
+        </w:r>
+      </w:hyperlink>
+    </w:p>
+    <w:p>
+      <w:pPr>
+        <w:pStyle w:val="SushiNormal"/>
+        <w:ind w:left="-284"/>
+      </w:pPr>
+      <w:hyperlink r:id="rId17" w:history="1">
+        <w:r>
+          <w:rPr>
+            <w:rStyle w:val="Hyperlink"/>
+          </w:rPr>
+          <w:t>http://kiguino.moos.io/2014/12/31/how-to-use-arduino-nano-mini-pro-with-CH340G-on-mac-osx-yosemite.html</w:t>
+        </w:r>
+      </w:hyperlink>
+    </w:p>
+    <w:p>
+      <w:pPr>
+        <w:pStyle w:val="SushiNormal"/>
+        <w:ind w:left="-284"/>
+      </w:pPr>
+    </w:p>
+    <w:p>
+      <w:pPr>
+        <w:pStyle w:val="SushiNormal"/>
+        <w:ind w:left="-284"/>
+      </w:pPr>
+    </w:p>
+    <w:p>
+      <w:pPr>
+        <w:pStyle w:val="SushiNormal"/>
+        <w:ind w:left="-284"/>
+      </w:pPr>
+    </w:p>
     <w:sectPr>
-      <w:headerReference w:type="default" r:id="rId14"/>
-      <w:footerReference w:type="default" r:id="rId15"/>
+      <w:headerReference w:type="default" r:id="rId18"/>
+      <w:footerReference w:type="default" r:id="rId19"/>
       <w:pgSz w:w="11906" w:h="16838"/>
       <w:pgMar w:top="1440" w:right="1440" w:bottom="1027" w:left="1440" w:header="720" w:footer="227" w:gutter="0"/>
       <w:cols w:space="720"/>
@@ -1082,7 +1313,7 @@
                                 <w:noProof/>
                                 <w:sz w:val="30"/>
                               </w:rPr>
-                              <w:t>2</w:t>
+                              <w:t>3</w:t>
                             </w:r>
                             <w:r>
                               <w:rPr>
@@ -1139,7 +1370,7 @@
                                 <w:noProof/>
                                 <w:sz w:val="30"/>
                               </w:rPr>
-                              <w:t>2</w:t>
+                              <w:t>3</w:t>
                             </w:r>
                             <w:r>
                               <w:rPr>
@@ -1631,7 +1862,7 @@
                           <w:noProof/>
                           <w:sz w:val="30"/>
                         </w:rPr>
-                        <w:t>2</w:t>
+                        <w:t>3</w:t>
                       </w:r>
                       <w:r>
                         <w:rPr>
@@ -1688,7 +1919,7 @@
                           <w:noProof/>
                           <w:sz w:val="30"/>
                         </w:rPr>
-                        <w:t>2</w:t>
+                        <w:t>3</w:t>
                       </w:r>
                       <w:r>
                         <w:rPr>
@@ -1816,8 +2047,13 @@
                             <w:pStyle w:val="SushiHeaderTextBold"/>
                           </w:pPr>
                           <w:r>
-                            <w:t>I’m Learning</w:t>
+                            <w:t xml:space="preserve">I’m </w:t>
                           </w:r>
+                          <w:proofErr w:type="gramStart"/>
+                          <w:r>
+                            <w:t>Learning</w:t>
+                          </w:r>
+                          <w:proofErr w:type="gramEnd"/>
                           <w:r>
                             <w:t xml:space="preserve"> about</w:t>
                           </w:r>
@@ -3055,7 +3291,7 @@
 </file>
 
 <file path=customXml/itemProps1.xml><?xml version="1.0" encoding="utf-8"?>
-<ds:datastoreItem xmlns:ds="http://schemas.openxmlformats.org/officeDocument/2006/customXml" ds:itemID="{4A46D1B8-4931-4283-B989-2DC240044616}">
+<ds:datastoreItem xmlns:ds="http://schemas.openxmlformats.org/officeDocument/2006/customXml" ds:itemID="{77F989ED-9788-4E6D-B57C-F2E3047FCCE6}">
   <ds:schemaRefs>
     <ds:schemaRef ds:uri="http://schemas.openxmlformats.org/officeDocument/2006/bibliography"/>
   </ds:schemaRefs>

</xml_diff>

<commit_message>
Added more cards and Dalkey samples
</commit_message>
<xml_diff>
--- a/Arduino-Blink.docx
+++ b/Arduino-Blink.docx
@@ -7,7 +7,7 @@
         <w:pStyle w:val="SushiNormal"/>
         <w:ind w:left="-288"/>
         <w:rPr>
-          <w:rStyle w:val="Hyperlink"/>
+          <w:rStyle w:val="SushiSectionNumber"/>
         </w:rPr>
       </w:pPr>
       <w:bookmarkStart w:id="0" w:name="_GoBack"/>
@@ -22,226 +22,7 @@
         <w:t xml:space="preserve"> </w:t>
       </w:r>
       <w:r>
-        <w:t>Before using your Arduino you need to download software and drive</w:t>
-      </w:r>
-      <w:r>
-        <w:t>r</w:t>
-      </w:r>
-      <w:r>
-        <w:t>s from the Arduino web site</w:t>
-      </w:r>
-      <w:r>
-        <w:t xml:space="preserve"> </w:t>
-      </w:r>
-      <w:hyperlink r:id="rId7" w:history="1">
-        <w:r>
-          <w:rPr>
-            <w:rStyle w:val="Hyperlink"/>
-          </w:rPr>
-          <w:t>https://www.arduino.cc/en/Main/Software</w:t>
-        </w:r>
-      </w:hyperlink>
-      <w:r>
-        <w:rPr>
-          <w:rStyle w:val="Hyperlink"/>
-        </w:rPr>
-        <w:t xml:space="preserve">. </w:t>
-      </w:r>
-    </w:p>
-    <w:p>
-      <w:pPr>
-        <w:pStyle w:val="SushiNormal"/>
-        <w:ind w:left="-284"/>
-        <w:rPr>
-          <w:rStyle w:val="SushiSectionNumber"/>
-          <w:rFonts w:ascii="Arial" w:eastAsia="Arial" w:hAnsi="Arial" w:cs="Arial"/>
-          <w:i/>
-          <w:color w:val="000000" w:themeColor="text1"/>
-          <w:sz w:val="24"/>
-          <w:shd w:val="clear" w:color="auto" w:fill="auto"/>
-        </w:rPr>
-      </w:pPr>
-      <w:r>
-        <w:rPr>
-          <w:rStyle w:val="SushiSectionNumber"/>
-          <w:rFonts w:ascii="Arial" w:eastAsia="Arial" w:hAnsi="Arial" w:cs="Arial"/>
-          <w:i/>
-          <w:color w:val="000000" w:themeColor="text1"/>
-          <w:sz w:val="24"/>
-          <w:shd w:val="clear" w:color="auto" w:fill="auto"/>
-        </w:rPr>
-        <w:t xml:space="preserve">Depending on the Arduino model you are using you may need to install additional FTDI or CH340 drivers. </w:t>
-      </w:r>
-      <w:r>
-        <w:rPr>
-          <w:rStyle w:val="SushiSectionNumber"/>
-          <w:rFonts w:ascii="Arial" w:eastAsia="Arial" w:hAnsi="Arial" w:cs="Arial"/>
-          <w:i/>
-          <w:color w:val="000000" w:themeColor="text1"/>
-          <w:sz w:val="24"/>
-          <w:shd w:val="clear" w:color="auto" w:fill="auto"/>
-        </w:rPr>
-        <w:t xml:space="preserve">Follow the Windows installation instructions </w:t>
-      </w:r>
-    </w:p>
-    <w:p>
-      <w:pPr>
-        <w:pStyle w:val="SushiNormal"/>
-        <w:ind w:left="-284"/>
-      </w:pPr>
-      <w:hyperlink r:id="rId8" w:anchor="toc4" w:history="1">
-        <w:r>
-          <w:rPr>
-            <w:rStyle w:val="Hyperlink"/>
-          </w:rPr>
-          <w:t>https://www.arduino.cc/en/Guide/Windows#toc4</w:t>
-        </w:r>
-      </w:hyperlink>
-    </w:p>
-    <w:p>
-      <w:pPr>
-        <w:pStyle w:val="SushiNormal"/>
-        <w:ind w:left="-288"/>
-        <w:rPr>
-          <w:rStyle w:val="SushiSectionNumber"/>
-          <w:rFonts w:ascii="Arial" w:eastAsia="Arial" w:hAnsi="Arial" w:cs="Arial"/>
-          <w:i/>
-          <w:color w:val="0563C1" w:themeColor="hyperlink"/>
-          <w:sz w:val="24"/>
-          <w:u w:val="single"/>
-          <w:shd w:val="clear" w:color="auto" w:fill="auto"/>
-        </w:rPr>
-      </w:pPr>
-    </w:p>
-    <w:p>
-      <w:pPr>
-        <w:pStyle w:val="SushiNormal"/>
-        <w:ind w:left="-288"/>
-      </w:pPr>
-      <w:r>
-        <w:rPr>
-          <w:rStyle w:val="SushiSectionNumber"/>
-        </w:rPr>
-        <w:t>2</w:t>
-      </w:r>
-      <w:r>
-        <w:t xml:space="preserve"> Now we can connect our Arduino to the PC using the USB lead</w:t>
-      </w:r>
-    </w:p>
-    <w:p>
-      <w:pPr>
-        <w:pStyle w:val="SushiNormal"/>
-        <w:rPr>
-          <w:rStyle w:val="SushiSectionNumber"/>
-        </w:rPr>
-      </w:pPr>
-      <w:r>
-        <w:rPr>
-          <w:rFonts w:ascii="TyponineSans Regular 18" w:hAnsi="TyponineSans Regular 18"/>
-          <w:noProof/>
-        </w:rPr>
-        <w:drawing>
-          <wp:inline distT="0" distB="0" distL="0" distR="0">
-            <wp:extent cx="2381885" cy="2381885"/>
-            <wp:effectExtent l="0" t="0" r="0" b="0"/>
-            <wp:docPr id="44" name="Picture 44" descr="https://www.arduino.cc/en/uploads/Guide/USBCable.jpg"/>
-            <wp:cNvGraphicFramePr>
-              <a:graphicFrameLocks xmlns:a="http://schemas.openxmlformats.org/drawingml/2006/main" noChangeAspect="1"/>
-            </wp:cNvGraphicFramePr>
-            <a:graphic xmlns:a="http://schemas.openxmlformats.org/drawingml/2006/main">
-              <a:graphicData uri="http://schemas.openxmlformats.org/drawingml/2006/picture">
-                <pic:pic xmlns:pic="http://schemas.openxmlformats.org/drawingml/2006/picture">
-                  <pic:nvPicPr>
-                    <pic:cNvPr id="0" name="Picture 45" descr="https://www.arduino.cc/en/uploads/Guide/USBCable.jpg"/>
-                    <pic:cNvPicPr>
-                      <a:picLocks noChangeAspect="1" noChangeArrowheads="1"/>
-                    </pic:cNvPicPr>
-                  </pic:nvPicPr>
-                  <pic:blipFill>
-                    <a:blip r:embed="rId9">
-                      <a:extLst>
-                        <a:ext uri="{28A0092B-C50C-407E-A947-70E740481C1C}">
-                          <a14:useLocalDpi xmlns:a14="http://schemas.microsoft.com/office/drawing/2010/main" val="0"/>
-                        </a:ext>
-                      </a:extLst>
-                    </a:blip>
-                    <a:srcRect/>
-                    <a:stretch>
-                      <a:fillRect/>
-                    </a:stretch>
-                  </pic:blipFill>
-                  <pic:spPr bwMode="auto">
-                    <a:xfrm>
-                      <a:off x="0" y="0"/>
-                      <a:ext cx="2381885" cy="2381885"/>
-                    </a:xfrm>
-                    <a:prstGeom prst="rect">
-                      <a:avLst/>
-                    </a:prstGeom>
-                    <a:noFill/>
-                    <a:ln>
-                      <a:noFill/>
-                    </a:ln>
-                  </pic:spPr>
-                </pic:pic>
-              </a:graphicData>
-            </a:graphic>
-          </wp:inline>
-        </w:drawing>
-      </w:r>
-      <w:r>
-        <w:rPr>
-          <w:rFonts w:ascii="TyponineSans Regular 18" w:hAnsi="TyponineSans Regular 18"/>
-          <w:noProof/>
-        </w:rPr>
-        <w:drawing>
-          <wp:inline distT="0" distB="0" distL="0" distR="0">
-            <wp:extent cx="2943031" cy="1935126"/>
-            <wp:effectExtent l="0" t="0" r="0" b="8255"/>
-            <wp:docPr id="43" name="Picture 43" descr="https://www.arduino.cc/en/uploads/Main/ArduinoUno_R3_Front_450px.jpg"/>
-            <wp:cNvGraphicFramePr>
-              <a:graphicFrameLocks xmlns:a="http://schemas.openxmlformats.org/drawingml/2006/main" noChangeAspect="1"/>
-            </wp:cNvGraphicFramePr>
-            <a:graphic xmlns:a="http://schemas.openxmlformats.org/drawingml/2006/main">
-              <a:graphicData uri="http://schemas.openxmlformats.org/drawingml/2006/picture">
-                <pic:pic xmlns:pic="http://schemas.openxmlformats.org/drawingml/2006/picture">
-                  <pic:nvPicPr>
-                    <pic:cNvPr id="0" name="Picture 43" descr="https://www.arduino.cc/en/uploads/Main/ArduinoUno_R3_Front_450px.jpg"/>
-                    <pic:cNvPicPr>
-                      <a:picLocks noChangeAspect="1" noChangeArrowheads="1"/>
-                    </pic:cNvPicPr>
-                  </pic:nvPicPr>
-                  <pic:blipFill>
-                    <a:blip r:embed="rId10">
-                      <a:extLst>
-                        <a:ext uri="{28A0092B-C50C-407E-A947-70E740481C1C}">
-                          <a14:useLocalDpi xmlns:a14="http://schemas.microsoft.com/office/drawing/2010/main" val="0"/>
-                        </a:ext>
-                      </a:extLst>
-                    </a:blip>
-                    <a:srcRect/>
-                    <a:stretch>
-                      <a:fillRect/>
-                    </a:stretch>
-                  </pic:blipFill>
-                  <pic:spPr bwMode="auto">
-                    <a:xfrm>
-                      <a:off x="0" y="0"/>
-                      <a:ext cx="2946295" cy="1937272"/>
-                    </a:xfrm>
-                    <a:prstGeom prst="rect">
-                      <a:avLst/>
-                    </a:prstGeom>
-                    <a:noFill/>
-                    <a:ln>
-                      <a:noFill/>
-                    </a:ln>
-                  </pic:spPr>
-                </pic:pic>
-              </a:graphicData>
-            </a:graphic>
-          </wp:inline>
-        </w:drawing>
+        <w:t>Read the Getting Started and C Programming introductions before starting this exercise.</w:t>
       </w:r>
     </w:p>
     <w:p>
@@ -260,10 +41,22 @@
         <w:rPr>
           <w:rStyle w:val="SushiSectionNumber"/>
         </w:rPr>
-        <w:t>3</w:t>
-      </w:r>
-      <w:r>
-        <w:t xml:space="preserve"> Now we can make a simple circuit using the Arduino</w:t>
+        <w:t>2</w:t>
+      </w:r>
+      <w:r>
+        <w:t xml:space="preserve"> </w:t>
+      </w:r>
+      <w:r>
+        <w:t xml:space="preserve">First </w:t>
+      </w:r>
+      <w:r>
+        <w:t xml:space="preserve">we </w:t>
+      </w:r>
+      <w:r>
+        <w:t xml:space="preserve">need to </w:t>
+      </w:r>
+      <w:r>
+        <w:t>make a simple circuit using the Arduino</w:t>
       </w:r>
       <w:r>
         <w:t xml:space="preserve"> and a breadboard. The sample Arduino program expects an LED on to be wired on Pin 13.</w:t>
@@ -304,7 +97,7 @@
             <wp:extent cx="3009265" cy="1510030"/>
             <wp:effectExtent l="0" t="0" r="635" b="0"/>
             <wp:docPr id="42" name="Picture 42" descr="Image result for Arduino and lead picture">
-              <a:hlinkClick xmlns:a="http://schemas.openxmlformats.org/drawingml/2006/main" r:id="rId11"/>
+              <a:hlinkClick xmlns:a="http://schemas.openxmlformats.org/drawingml/2006/main" r:id="rId8"/>
             </wp:docPr>
             <wp:cNvGraphicFramePr>
               <a:graphicFrameLocks xmlns:a="http://schemas.openxmlformats.org/drawingml/2006/main" noChangeAspect="1"/>
@@ -314,14 +107,14 @@
                 <pic:pic xmlns:pic="http://schemas.openxmlformats.org/drawingml/2006/picture">
                   <pic:nvPicPr>
                     <pic:cNvPr id="0" name="Picture 41" descr="Image result for Arduino and lead picture">
-                      <a:hlinkClick r:id="rId11"/>
+                      <a:hlinkClick r:id="rId8"/>
                     </pic:cNvPr>
                     <pic:cNvPicPr>
                       <a:picLocks noChangeAspect="1" noChangeArrowheads="1"/>
                     </pic:cNvPicPr>
                   </pic:nvPicPr>
                   <pic:blipFill>
-                    <a:blip r:embed="rId12">
+                    <a:blip r:embed="rId9">
                       <a:extLst>
                         <a:ext uri="{28A0092B-C50C-407E-A947-70E740481C1C}">
                           <a14:useLocalDpi xmlns:a14="http://schemas.microsoft.com/office/drawing/2010/main" val="0"/>
@@ -386,7 +179,7 @@
           <w:rStyle w:val="SushiSectionNumber"/>
         </w:rPr>
         <w:lastRenderedPageBreak/>
-        <w:t>4</w:t>
+        <w:t>3</w:t>
       </w:r>
       <w:r>
         <w:t xml:space="preserve"> Now we can take a look at</w:t>
@@ -440,7 +233,7 @@
             <wp:extent cx="5893219" cy="6660107"/>
             <wp:effectExtent l="0" t="0" r="0" b="7620"/>
             <wp:docPr id="45" name="Picture 45" descr="http://www.robotshop.com/blog/en/files/arduino-blink-led-basic-code.jpg">
-              <a:hlinkClick xmlns:a="http://schemas.openxmlformats.org/drawingml/2006/main" r:id="rId13"/>
+              <a:hlinkClick xmlns:a="http://schemas.openxmlformats.org/drawingml/2006/main" r:id="rId10"/>
             </wp:docPr>
             <wp:cNvGraphicFramePr>
               <a:graphicFrameLocks xmlns:a="http://schemas.openxmlformats.org/drawingml/2006/main" noChangeAspect="1"/>
@@ -450,14 +243,14 @@
                 <pic:pic xmlns:pic="http://schemas.openxmlformats.org/drawingml/2006/picture">
                   <pic:nvPicPr>
                     <pic:cNvPr id="0" name="irc_mi" descr="http://www.robotshop.com/blog/en/files/arduino-blink-led-basic-code.jpg">
-                      <a:hlinkClick r:id="rId13"/>
+                      <a:hlinkClick r:id="rId10"/>
                     </pic:cNvPr>
                     <pic:cNvPicPr>
                       <a:picLocks noChangeAspect="1" noChangeArrowheads="1"/>
                     </pic:cNvPicPr>
                   </pic:nvPicPr>
                   <pic:blipFill>
-                    <a:blip r:embed="rId14">
+                    <a:blip r:embed="rId11">
                       <a:extLst>
                         <a:ext uri="{28A0092B-C50C-407E-A947-70E740481C1C}">
                           <a14:useLocalDpi xmlns:a14="http://schemas.microsoft.com/office/drawing/2010/main" val="0"/>
@@ -504,10 +297,10 @@
         <w:rPr>
           <w:rStyle w:val="SushiSectionNumber"/>
         </w:rPr>
-        <w:t>5</w:t>
-      </w:r>
-      <w:r>
-        <w:t xml:space="preserve"> Now we can select the correct board and serial port to which your Arduino is attached, your port should be visible under the Tools | Port menu.</w:t>
+        <w:t>4</w:t>
+      </w:r>
+      <w:r>
+        <w:t xml:space="preserve"> Now click the Upload icon to load the program to the Arduino. You will see the RX and TX lights on the Arduino flicker and a confirmation message. A few seconds later you should see your program in action!</w:t>
       </w:r>
     </w:p>
     <w:p>
@@ -522,13 +315,7 @@
         <w:ind w:left="-284"/>
       </w:pPr>
       <w:r>
-        <w:rPr>
-          <w:rStyle w:val="SushiSectionNumber"/>
-        </w:rPr>
-        <w:t>6</w:t>
-      </w:r>
-      <w:r>
-        <w:t xml:space="preserve"> Now click the Upload icon to load the program to the Arduino. You will see the RX and TX lights on the Arduino flicker and a confirmation message. A few seconds later you should see your program in action!</w:t>
+        <w:t>What’s next?</w:t>
       </w:r>
     </w:p>
     <w:p>
@@ -542,41 +329,85 @@
         <w:pStyle w:val="SushiNormal"/>
         <w:ind w:left="-284"/>
       </w:pPr>
+      <w:r>
+        <w:t xml:space="preserve">Try changing </w:t>
+      </w:r>
     </w:p>
     <w:p>
       <w:pPr>
         <w:pStyle w:val="SushiNormal"/>
         <w:ind w:left="-284"/>
       </w:pPr>
-      <w:r>
-        <w:t>For more information and additional lessons try the following useful links:</w:t>
-      </w:r>
     </w:p>
     <w:p>
       <w:pPr>
         <w:pStyle w:val="SushiNormal"/>
-      </w:pPr>
+        <w:numPr>
+          <w:ilvl w:val="0"/>
+          <w:numId w:val="1"/>
+        </w:numPr>
+      </w:pPr>
+      <w:r>
+        <w:t>The timing interval</w:t>
+      </w:r>
     </w:p>
     <w:p>
       <w:pPr>
         <w:pStyle w:val="SushiNormal"/>
-        <w:ind w:left="-284"/>
-      </w:pPr>
-      <w:hyperlink r:id="rId15" w:anchor="toc4" w:history="1">
-        <w:r>
-          <w:rPr>
-            <w:rStyle w:val="Hyperlink"/>
-          </w:rPr>
-          <w:t>https://www.arduino.cc/en/Guide/Windows#toc4</w:t>
-        </w:r>
-      </w:hyperlink>
+        <w:numPr>
+          <w:ilvl w:val="0"/>
+          <w:numId w:val="1"/>
+        </w:numPr>
+      </w:pPr>
+      <w:r>
+        <w:t>The Port number (don’t forget to rewire)</w:t>
+      </w:r>
     </w:p>
     <w:p>
       <w:pPr>
         <w:pStyle w:val="SushiNormal"/>
+        <w:numPr>
+          <w:ilvl w:val="0"/>
+          <w:numId w:val="1"/>
+        </w:numPr>
+      </w:pPr>
+      <w:r>
+        <w:t>Add another LED to you board and add code to make that blink</w:t>
+      </w:r>
+    </w:p>
+    <w:p>
+      <w:pPr>
+        <w:pStyle w:val="SushiNormal"/>
+        <w:numPr>
+          <w:ilvl w:val="0"/>
+          <w:numId w:val="1"/>
+        </w:numPr>
+      </w:pPr>
+      <w:r>
+        <w:t>Move on to the Dice Game!</w:t>
+      </w:r>
+    </w:p>
+    <w:p>
+      <w:pPr>
+        <w:pStyle w:val="SushiNormal"/>
         <w:ind w:left="-284"/>
       </w:pPr>
-      <w:hyperlink r:id="rId16" w:history="1">
+    </w:p>
+    <w:p>
+      <w:pPr>
+        <w:pStyle w:val="SushiNormal"/>
+        <w:ind w:left="-284"/>
+      </w:pPr>
+      <w:r>
+        <w:t>For more information and additional lessons try the following useful links:</w:t>
+      </w:r>
+    </w:p>
+    <w:p>
+      <w:pPr>
+        <w:pStyle w:val="SushiNormal"/>
+        <w:ind w:left="-284"/>
+      </w:pPr>
+      <w:hyperlink r:id="rId12" w:history="1">
         <w:r>
           <w:rPr>
             <w:rStyle w:val="Hyperlink"/>
@@ -590,14 +421,6 @@
         <w:pStyle w:val="SushiNormal"/>
         <w:ind w:left="-284"/>
       </w:pPr>
-      <w:hyperlink r:id="rId17" w:history="1">
-        <w:r>
-          <w:rPr>
-            <w:rStyle w:val="Hyperlink"/>
-          </w:rPr>
-          <w:t>http://kiguino.moos.io/2014/12/31/how-to-use-arduino-nano-mini-pro-with-CH340G-on-mac-osx-yosemite.html</w:t>
-        </w:r>
-      </w:hyperlink>
     </w:p>
     <w:p>
       <w:pPr>
@@ -611,15 +434,9 @@
         <w:ind w:left="-284"/>
       </w:pPr>
     </w:p>
-    <w:p>
-      <w:pPr>
-        <w:pStyle w:val="SushiNormal"/>
-        <w:ind w:left="-284"/>
-      </w:pPr>
-    </w:p>
     <w:sectPr>
-      <w:headerReference w:type="default" r:id="rId18"/>
-      <w:footerReference w:type="default" r:id="rId19"/>
+      <w:headerReference w:type="default" r:id="rId13"/>
+      <w:footerReference w:type="default" r:id="rId14"/>
       <w:pgSz w:w="11906" w:h="16838"/>
       <w:pgMar w:top="1440" w:right="1440" w:bottom="1027" w:left="1440" w:header="720" w:footer="227" w:gutter="0"/>
       <w:cols w:space="720"/>
@@ -2237,6 +2054,103 @@
 </w:hdr>
 </file>
 
+<file path=word/numbering.xml><?xml version="1.0" encoding="utf-8"?>
+<w:numbering xmlns:wpc="http://schemas.microsoft.com/office/word/2010/wordprocessingCanvas" xmlns:mc="http://schemas.openxmlformats.org/markup-compatibility/2006" xmlns:o="urn:schemas-microsoft-com:office:office" xmlns:r="http://schemas.openxmlformats.org/officeDocument/2006/relationships" xmlns:m="http://schemas.openxmlformats.org/officeDocument/2006/math" xmlns:v="urn:schemas-microsoft-com:vml" xmlns:wp14="http://schemas.microsoft.com/office/word/2010/wordprocessingDrawing" xmlns:wp="http://schemas.openxmlformats.org/drawingml/2006/wordprocessingDrawing" xmlns:w10="urn:schemas-microsoft-com:office:word" xmlns:w="http://schemas.openxmlformats.org/wordprocessingml/2006/main" xmlns:w14="http://schemas.microsoft.com/office/word/2010/wordml" xmlns:w15="http://schemas.microsoft.com/office/word/2012/wordml" xmlns:wpg="http://schemas.microsoft.com/office/word/2010/wordprocessingGroup" xmlns:wpi="http://schemas.microsoft.com/office/word/2010/wordprocessingInk" xmlns:wne="http://schemas.microsoft.com/office/word/2006/wordml" xmlns:wps="http://schemas.microsoft.com/office/word/2010/wordprocessingShape" mc:Ignorable="w14 w15 wp14">
+  <w:abstractNum w:abstractNumId="0" w15:restartNumberingAfterBreak="0">
+    <w:nsid w:val="0FAB416B"/>
+    <w:multiLevelType w:val="hybridMultilevel"/>
+    <w:tmpl w:val="E60E629C"/>
+    <w:lvl w:ilvl="0" w:tplc="6728D242">
+      <w:start w:val="1"/>
+      <w:numFmt w:val="decimal"/>
+      <w:lvlText w:val="%1."/>
+      <w:lvlJc w:val="left"/>
+      <w:pPr>
+        <w:ind w:left="76" w:hanging="360"/>
+      </w:pPr>
+      <w:rPr>
+        <w:rFonts w:hint="default"/>
+      </w:rPr>
+    </w:lvl>
+    <w:lvl w:ilvl="1" w:tplc="04090019" w:tentative="1">
+      <w:start w:val="1"/>
+      <w:numFmt w:val="lowerLetter"/>
+      <w:lvlText w:val="%2."/>
+      <w:lvlJc w:val="left"/>
+      <w:pPr>
+        <w:ind w:left="796" w:hanging="360"/>
+      </w:pPr>
+    </w:lvl>
+    <w:lvl w:ilvl="2" w:tplc="0409001B" w:tentative="1">
+      <w:start w:val="1"/>
+      <w:numFmt w:val="lowerRoman"/>
+      <w:lvlText w:val="%3."/>
+      <w:lvlJc w:val="right"/>
+      <w:pPr>
+        <w:ind w:left="1516" w:hanging="180"/>
+      </w:pPr>
+    </w:lvl>
+    <w:lvl w:ilvl="3" w:tplc="0409000F" w:tentative="1">
+      <w:start w:val="1"/>
+      <w:numFmt w:val="decimal"/>
+      <w:lvlText w:val="%4."/>
+      <w:lvlJc w:val="left"/>
+      <w:pPr>
+        <w:ind w:left="2236" w:hanging="360"/>
+      </w:pPr>
+    </w:lvl>
+    <w:lvl w:ilvl="4" w:tplc="04090019" w:tentative="1">
+      <w:start w:val="1"/>
+      <w:numFmt w:val="lowerLetter"/>
+      <w:lvlText w:val="%5."/>
+      <w:lvlJc w:val="left"/>
+      <w:pPr>
+        <w:ind w:left="2956" w:hanging="360"/>
+      </w:pPr>
+    </w:lvl>
+    <w:lvl w:ilvl="5" w:tplc="0409001B" w:tentative="1">
+      <w:start w:val="1"/>
+      <w:numFmt w:val="lowerRoman"/>
+      <w:lvlText w:val="%6."/>
+      <w:lvlJc w:val="right"/>
+      <w:pPr>
+        <w:ind w:left="3676" w:hanging="180"/>
+      </w:pPr>
+    </w:lvl>
+    <w:lvl w:ilvl="6" w:tplc="0409000F" w:tentative="1">
+      <w:start w:val="1"/>
+      <w:numFmt w:val="decimal"/>
+      <w:lvlText w:val="%7."/>
+      <w:lvlJc w:val="left"/>
+      <w:pPr>
+        <w:ind w:left="4396" w:hanging="360"/>
+      </w:pPr>
+    </w:lvl>
+    <w:lvl w:ilvl="7" w:tplc="04090019" w:tentative="1">
+      <w:start w:val="1"/>
+      <w:numFmt w:val="lowerLetter"/>
+      <w:lvlText w:val="%8."/>
+      <w:lvlJc w:val="left"/>
+      <w:pPr>
+        <w:ind w:left="5116" w:hanging="360"/>
+      </w:pPr>
+    </w:lvl>
+    <w:lvl w:ilvl="8" w:tplc="0409001B" w:tentative="1">
+      <w:start w:val="1"/>
+      <w:numFmt w:val="lowerRoman"/>
+      <w:lvlText w:val="%9."/>
+      <w:lvlJc w:val="right"/>
+      <w:pPr>
+        <w:ind w:left="5836" w:hanging="180"/>
+      </w:pPr>
+    </w:lvl>
+  </w:abstractNum>
+  <w:num w:numId="1">
+    <w:abstractNumId w:val="0"/>
+  </w:num>
+</w:numbering>
+</file>
+
 <file path=word/styles.xml><?xml version="1.0" encoding="utf-8"?>
 <w:styles xmlns:mc="http://schemas.openxmlformats.org/markup-compatibility/2006" xmlns:r="http://schemas.openxmlformats.org/officeDocument/2006/relationships" xmlns:w="http://schemas.openxmlformats.org/wordprocessingml/2006/main" xmlns:w14="http://schemas.microsoft.com/office/word/2010/wordml" xmlns:w15="http://schemas.microsoft.com/office/word/2012/wordml" mc:Ignorable="w14 w15">
   <w:docDefaults>
@@ -3291,7 +3205,7 @@
 </file>
 
 <file path=customXml/itemProps1.xml><?xml version="1.0" encoding="utf-8"?>
-<ds:datastoreItem xmlns:ds="http://schemas.openxmlformats.org/officeDocument/2006/customXml" ds:itemID="{77F989ED-9788-4E6D-B57C-F2E3047FCCE6}">
+<ds:datastoreItem xmlns:ds="http://schemas.openxmlformats.org/officeDocument/2006/customXml" ds:itemID="{EBDED9C0-D906-4D6A-8DEA-13A14EB131E6}">
   <ds:schemaRefs>
     <ds:schemaRef ds:uri="http://schemas.openxmlformats.org/officeDocument/2006/bibliography"/>
   </ds:schemaRefs>

</xml_diff>